<commit_message>
GDS Challenge 26 waring fixes
</commit_message>
<xml_diff>
--- a/GDSChallengeApp_Readme.docx
+++ b/GDSChallengeApp_Readme.docx
@@ -669,16 +669,12 @@
       </w:r>
     </w:p>
     <w:p>
-      <w:r>
+      <w:pPr>
         <w:rPr>
           <w:b/>
           <w:bCs/>
         </w:rPr>
-        <w:t>Note:</w:t>
-      </w:r>
-      <w:r>
-        <w:t xml:space="preserve"> In my Local machine setup, Lombok package been included, but it’s not working as expected. So, I have included manually Getter and Setter. </w:t>
-      </w:r>
+      </w:pPr>
     </w:p>
     <w:p>
       <w:pPr>
@@ -687,12 +683,54 @@
           <w:bCs/>
         </w:rPr>
       </w:pPr>
+    </w:p>
+    <w:p>
       <w:r>
         <w:rPr>
           <w:b/>
           <w:bCs/>
         </w:rPr>
         <w:lastRenderedPageBreak/>
+        <w:t>Note:</w:t>
+      </w:r>
+      <w:r>
+        <w:t xml:space="preserve"> </w:t>
+      </w:r>
+    </w:p>
+    <w:p>
+      <w:r>
+        <w:t xml:space="preserve">1. </w:t>
+      </w:r>
+      <w:r>
+        <w:t xml:space="preserve">In my Local machine setup, Lombok package been included, but it’s not working as expected. So, I have included manually Getter and Setter. </w:t>
+      </w:r>
+    </w:p>
+    <w:p>
+      <w:r>
+        <w:t xml:space="preserve">2. </w:t>
+      </w:r>
+      <w:proofErr w:type="spellStart"/>
+      <w:r>
+        <w:t>System.out.print</w:t>
+      </w:r>
+      <w:proofErr w:type="spellEnd"/>
+      <w:r>
+        <w:t xml:space="preserve"> been used instead of slj4 logging log.info, Due to CLI usage in this project.</w:t>
+      </w:r>
+    </w:p>
+    <w:p/>
+    <w:p>
+      <w:pPr>
+        <w:rPr>
+          <w:b/>
+          <w:bCs/>
+        </w:rPr>
+      </w:pPr>
+      <w:r>
+        <w:rPr>
+          <w:b/>
+          <w:bCs/>
+        </w:rPr>
         <w:t>CLI Session Menu:</w:t>
       </w:r>
     </w:p>
@@ -957,6 +995,7 @@
         </w:numPr>
       </w:pPr>
       <w:r>
+        <w:lastRenderedPageBreak/>
         <w:t>Mockito-based mocking</w:t>
       </w:r>
     </w:p>

</xml_diff>